<commit_message>
Cenario do Projeto/ Objetivo
</commit_message>
<xml_diff>
--- a/Projeto/Template-proposta-Projeto_202122.docx
+++ b/Projeto/Template-proposta-Projeto_202122.docx
@@ -1503,106 +1503,37 @@
         <w:rPr>
           <w:highlight w:val="yellow"/>
         </w:rPr>
-        <w:t xml:space="preserve">Descrever o cenário de aplicação </w:t>
-      </w:r>
+        <w:t>Descrever o cenário de aplicação do produto/sistema.</w:t>
+      </w:r>
+    </w:p>
+    <w:p>
       <w:r>
         <w:rPr>
           <w:highlight w:val="yellow"/>
         </w:rPr>
-        <w:t>do produto/sistema</w:t>
-      </w:r>
-      <w:r>
-        <w:rPr>
-          <w:highlight w:val="yellow"/>
-        </w:rPr>
-        <w:t>.</w:t>
-      </w:r>
-    </w:p>
-    <w:p>
-      <w:pPr>
-        <w:rPr>
-          <w:i/>
-          <w:iCs/>
-        </w:rPr>
-      </w:pPr>
-      <w:r>
-        <w:rPr>
-          <w:i/>
-          <w:iCs/>
-          <w:highlight w:val="yellow"/>
-        </w:rPr>
         <w:t>- Qual o problema que esta solução resolve?</w:t>
       </w:r>
     </w:p>
     <w:p>
       <w:r>
-        <w:t xml:space="preserve">A (nome da </w:t>
-      </w:r>
-      <w:proofErr w:type="spellStart"/>
-      <w:r>
-        <w:t>aplicaçao</w:t>
-      </w:r>
-      <w:proofErr w:type="spellEnd"/>
-      <w:r>
-        <w:t>) tem como objetivo auxiliar os utilizadores e funcionários de um ginásio.</w:t>
-      </w:r>
-    </w:p>
-    <w:p>
-      <w:r>
-        <w:t>Esta aplicação mov</w:t>
-      </w:r>
-      <w:r>
-        <w:t>e</w:t>
-      </w:r>
-      <w:r>
-        <w:t>l terá como funcionalidades</w:t>
-      </w:r>
-      <w:r>
-        <w:t xml:space="preserve"> </w:t>
-      </w:r>
-      <w:r>
-        <w:t>o login, registo de entrada/saída no ginásio, consulta</w:t>
-      </w:r>
-      <w:r>
-        <w:t xml:space="preserve"> de</w:t>
-      </w:r>
-      <w:r>
-        <w:t xml:space="preserve"> plano de treino e marcação de aulas em grupo</w:t>
-      </w:r>
-      <w:r>
-        <w:t xml:space="preserve"> entre outr</w:t>
-      </w:r>
-      <w:r>
-        <w:t>a</w:t>
-      </w:r>
-      <w:r>
-        <w:t>s</w:t>
-      </w:r>
-      <w:r>
-        <w:t xml:space="preserve">. A aplicação terá duas áreas restritas que serão </w:t>
-      </w:r>
-      <w:r>
-        <w:t>direcionadas</w:t>
-      </w:r>
-      <w:r>
-        <w:t xml:space="preserve"> apos o login, nestas áreas uma destinasse aos funcionários do ginásio e a outra aos </w:t>
-      </w:r>
-      <w:r>
-        <w:t>utilizadores.</w:t>
-      </w:r>
-    </w:p>
-    <w:p>
-      <w:r>
-        <w:t xml:space="preserve">Em suma a (NA) tem como finalidade </w:t>
-      </w:r>
-      <w:r>
-        <w:t>facilitar</w:t>
-      </w:r>
-      <w:r>
-        <w:t xml:space="preserve"> o armazenamento e a consulta de todas as informações pessoais do utilizador para que este tenha sempre acesso a todas as suas informações desde a media de horas por semana, os tipos de treinos que fez, as aulas em grupo que participou e </w:t>
-      </w:r>
-    </w:p>
-    <w:p/>
+        <w:t>Este projeto tem como objetivo auxiliar os utilizadores e funcionários de um ginásio. O projeto será composto por uma app movel e uma página web</w:t>
+      </w:r>
+    </w:p>
+    <w:p>
+      <w:r>
+        <w:t>A aplicação movel terá como funcionalidades registo de entrada/saída no ginásio, consulta de plano de treino e marcação de aulas em grupo entre outras. A aplicação terá duas áreas restritas que serão direcionadas apos o login, nestas áreas uma destinasse aos funcionários do ginásio e a outra aos utilizadores.</w:t>
+      </w:r>
+    </w:p>
+    <w:p>
+      <w:r>
+        <w:t xml:space="preserve">A parte web que apoia o projeto tem como finalidade uma parte mais informativa do que a aplicação movel onde o utilizador poderá fazer a inscrição no ginásio, comprar de suplementos consultar o histórico de compras e será muito mais útil para o PT pois é nesta que ele fará toda a consulta dos utentes que lhe estão atribuídos sendo estes dados desde a realização do plano de treino ida a aulas de grupo e regularidade no ginásio. </w:t>
+      </w:r>
+    </w:p>
+    <w:p>
+      <w:r>
+        <w:t>Em suma o projeto tem como finalidade facilitar o armazenamento e a consulta de todas as informações pessoais do utilizador para que este tenha sempre acesso a todas as suas informações</w:t>
+      </w:r>
+    </w:p>
     <w:p/>
     <w:p>
       <w:pPr>
@@ -1641,23 +1572,16 @@
     </w:p>
     <w:p/>
     <w:p>
-      <w:r>
-        <w:t>Elaborar uma</w:t>
-      </w:r>
-      <w:r>
-        <w:t xml:space="preserve"> descrição do p</w:t>
-      </w:r>
-      <w:r>
-        <w:t>rojeto proposto e dos seus obje</w:t>
-      </w:r>
-      <w:r>
-        <w:t>tivos</w:t>
-      </w:r>
-      <w:r>
-        <w:t xml:space="preserve"> principais</w:t>
-      </w:r>
-      <w:r>
-        <w:t>.</w:t>
+      <w:pPr>
+        <w:rPr>
+          <w:highlight w:val="yellow"/>
+        </w:rPr>
+      </w:pPr>
+      <w:r>
+        <w:rPr>
+          <w:highlight w:val="yellow"/>
+        </w:rPr>
+        <w:t>Elaborar uma descrição do projeto proposto e dos seus objetivos principais.</w:t>
       </w:r>
     </w:p>
     <w:p>
@@ -1665,12 +1589,14 @@
         <w:rPr>
           <w:i/>
           <w:iCs/>
+          <w:highlight w:val="yellow"/>
         </w:rPr>
       </w:pPr>
       <w:r>
         <w:rPr>
           <w:i/>
           <w:iCs/>
+          <w:highlight w:val="yellow"/>
         </w:rPr>
         <w:t>- Como funciona o projeto/negócio?</w:t>
       </w:r>
@@ -1686,6 +1612,7 @@
         <w:rPr>
           <w:i/>
           <w:iCs/>
+          <w:highlight w:val="yellow"/>
         </w:rPr>
         <w:t>- Indicar 3 grandes benefícios no uso do sistema</w:t>
       </w:r>
@@ -1699,7 +1626,64 @@
     </w:p>
     <w:p>
       <w:r>
-        <w:t xml:space="preserve">Esta aplicação tem como objetivo ser comercializada e vendida a um ginásio a aplicação será construída de raiz  </w:t>
+        <w:t xml:space="preserve">Esta projeto tem como objetivo ser comercializado e vendido a um ginásio o projeto terá como elementos uma aplicação movel, uma página web e um relatório onde é feita a exposição de todos os requisitos funcionais, é feita definição logica de negócio, analise de impacto, analise concorrencial, </w:t>
+      </w:r>
+      <w:proofErr w:type="spellStart"/>
+      <w:r>
+        <w:rPr>
+          <w:i/>
+          <w:iCs/>
+        </w:rPr>
+        <w:t>wireframes</w:t>
+      </w:r>
+      <w:proofErr w:type="spellEnd"/>
+      <w:r>
+        <w:t>/</w:t>
+      </w:r>
+      <w:proofErr w:type="spellStart"/>
+      <w:r>
+        <w:rPr>
+          <w:i/>
+          <w:iCs/>
+        </w:rPr>
+        <w:t>mockups</w:t>
+      </w:r>
+      <w:proofErr w:type="spellEnd"/>
+      <w:r>
+        <w:t xml:space="preserve"> e diagrama de classe.</w:t>
+      </w:r>
+    </w:p>
+    <w:p>
+      <w:r>
+        <w:t xml:space="preserve">Assim sendo o uso deste sistema que iremos desenvolver será mais proveitoso para o comprador pois este projeto promove a simplicidade de acesso de dados do cliente como a sua evolução física, o registo de aulas em grupo que participou e a media de horas que passou no ginásio, agiliza a inscrição em aulas de grupo e ajuda o </w:t>
+      </w:r>
+      <w:proofErr w:type="spellStart"/>
+      <w:r>
+        <w:rPr>
+          <w:i/>
+          <w:iCs/>
+        </w:rPr>
+        <w:t>personal</w:t>
+      </w:r>
+      <w:proofErr w:type="spellEnd"/>
+      <w:r>
+        <w:rPr>
+          <w:i/>
+          <w:iCs/>
+        </w:rPr>
+        <w:t xml:space="preserve"> </w:t>
+      </w:r>
+      <w:proofErr w:type="spellStart"/>
+      <w:r>
+        <w:rPr>
+          <w:i/>
+          <w:iCs/>
+        </w:rPr>
+        <w:t>trainer</w:t>
+      </w:r>
+      <w:proofErr w:type="spellEnd"/>
+      <w:r>
+        <w:t xml:space="preserve"> no controlo dos seus utentes como a pratica assídua dos seus planos e a regularidade nas aulas.</w:t>
       </w:r>
     </w:p>
     <w:p/>
@@ -1786,17 +1770,8 @@
           <w:i/>
           <w:iCs/>
         </w:rPr>
-        <w:t xml:space="preserve">- </w:t>
-      </w:r>
-      <w:proofErr w:type="gramStart"/>
-      <w:r>
-        <w:rPr>
-          <w:i/>
-          <w:iCs/>
-        </w:rPr>
-        <w:t>diagrama</w:t>
-      </w:r>
-      <w:proofErr w:type="gramEnd"/>
+        <w:t>- diagrama</w:t>
+      </w:r>
     </w:p>
     <w:p/>
     <w:p/>
@@ -2110,35 +2085,7 @@
                 <w:rFonts w:asciiTheme="minorHAnsi" w:hAnsiTheme="minorHAnsi" w:cstheme="minorHAnsi"/>
                 <w:color w:val="000000"/>
               </w:rPr>
-              <w:t xml:space="preserve">onsultar os planos de pagamento de uso do </w:t>
-            </w:r>
-            <w:r>
-              <w:rPr>
-                <w:rFonts w:asciiTheme="minorHAnsi" w:hAnsiTheme="minorHAnsi" w:cstheme="minorHAnsi"/>
-                <w:color w:val="000000"/>
-              </w:rPr>
-              <w:t>ginásio</w:t>
-            </w:r>
-            <w:r>
-              <w:rPr>
-                <w:rFonts w:asciiTheme="minorHAnsi" w:hAnsiTheme="minorHAnsi" w:cstheme="minorHAnsi"/>
-                <w:color w:val="000000"/>
-              </w:rPr>
-              <w:t xml:space="preserve"> (pode fazer o pagamento </w:t>
-            </w:r>
-            <w:r>
-              <w:rPr>
-                <w:rFonts w:asciiTheme="minorHAnsi" w:hAnsiTheme="minorHAnsi" w:cstheme="minorHAnsi"/>
-                <w:color w:val="000000"/>
-              </w:rPr>
-              <w:t>através</w:t>
-            </w:r>
-            <w:r>
-              <w:rPr>
-                <w:rFonts w:asciiTheme="minorHAnsi" w:hAnsiTheme="minorHAnsi" w:cstheme="minorHAnsi"/>
-                <w:color w:val="000000"/>
-              </w:rPr>
-              <w:t xml:space="preserve"> do website)</w:t>
+              <w:t>onsultar os planos de pagamento de uso do ginásio (pode fazer o pagamento através do website)</w:t>
             </w:r>
           </w:p>
         </w:tc>
@@ -3281,7 +3228,7 @@
                 <w:rFonts w:asciiTheme="minorHAnsi" w:hAnsiTheme="minorHAnsi" w:cstheme="minorHAnsi"/>
                 <w:color w:val="000000"/>
               </w:rPr>
-              <w:t>, através de um QR c</w:t>
+              <w:t xml:space="preserve">, através de um QR </w:t>
             </w:r>
             <w:proofErr w:type="spellStart"/>
             <w:r>
@@ -3289,7 +3236,7 @@
                 <w:rFonts w:asciiTheme="minorHAnsi" w:hAnsiTheme="minorHAnsi" w:cstheme="minorHAnsi"/>
                 <w:color w:val="000000"/>
               </w:rPr>
-              <w:t>ode</w:t>
+              <w:t>code</w:t>
             </w:r>
             <w:proofErr w:type="spellEnd"/>
             <w:r>
@@ -5051,13 +4998,8 @@
             <w:tcW w:w="5245" w:type="dxa"/>
           </w:tcPr>
           <w:p>
-            <w:proofErr w:type="spellStart"/>
-            <w:r>
-              <w:t>User</w:t>
-            </w:r>
-            <w:proofErr w:type="spellEnd"/>
-            <w:r>
-              <w:t xml:space="preserve"> </w:t>
+            <w:r>
+              <w:t xml:space="preserve">User </w:t>
             </w:r>
             <w:proofErr w:type="spellStart"/>
             <w:r>

</xml_diff>